<commit_message>
Add all the store procedures in classes
</commit_message>
<xml_diff>
--- a/dataFile/cheatSheet.docx
+++ b/dataFile/cheatSheet.docx
@@ -1,6 +1,6 @@
 
 <file path=word/document.xml><?xml version="1.0" encoding="utf-8"?>
-<w:document xmlns:wpc="http://schemas.microsoft.com/office/word/2010/wordprocessingCanvas" xmlns:cx="http://schemas.microsoft.com/office/drawing/2014/chartex" xmlns:cx1="http://schemas.microsoft.com/office/drawing/2015/9/8/chartex" xmlns:cx2="http://schemas.microsoft.com/office/drawing/2015/10/21/chartex" xmlns:cx3="http://schemas.microsoft.com/office/drawing/2016/5/9/chartex" xmlns:cx4="http://schemas.microsoft.com/office/drawing/2016/5/10/chartex" xmlns:cx5="http://schemas.microsoft.com/office/drawing/2016/5/11/chartex" xmlns:cx6="http://schemas.microsoft.com/office/drawing/2016/5/12/chartex" xmlns:cx7="http://schemas.microsoft.com/office/drawing/2016/5/13/chartex" xmlns:cx8="http://schemas.microsoft.com/office/drawing/2016/5/14/chartex" xmlns:mc="http://schemas.openxmlformats.org/markup-compatibility/2006" xmlns:aink="http://schemas.microsoft.com/office/drawing/2016/ink" xmlns:am3d="http://schemas.microsoft.com/office/drawing/2017/model3d" xmlns:o="urn:schemas-microsoft-com:office:office" xmlns:r="http://schemas.openxmlformats.org/officeDocument/2006/relationships" xmlns:m="http://schemas.openxmlformats.org/officeDocument/2006/math" xmlns:v="urn:schemas-microsoft-com:vml" xmlns:wp14="http://schemas.microsoft.com/office/word/2010/wordprocessingDrawing" xmlns:wp="http://schemas.openxmlformats.org/drawingml/2006/wordprocessingDrawing" xmlns:w10="urn:schemas-microsoft-com:office:word" xmlns:w="http://schemas.openxmlformats.org/wordprocessingml/2006/main" xmlns:w14="http://schemas.microsoft.com/office/word/2010/wordml" xmlns:w15="http://schemas.microsoft.com/office/word/2012/wordml" xmlns:w16cex="http://schemas.microsoft.com/office/word/2018/wordml/cex" xmlns:w16cid="http://schemas.microsoft.com/office/word/2016/wordml/cid" xmlns:w16="http://schemas.microsoft.com/office/word/2018/wordml" xmlns:w16sdtdh="http://schemas.microsoft.com/office/word/2020/wordml/sdtdatahash" xmlns:w16se="http://schemas.microsoft.com/office/word/2015/wordml/symex" xmlns:wpg="http://schemas.microsoft.com/office/word/2010/wordprocessingGroup" xmlns:wpi="http://schemas.microsoft.com/office/word/2010/wordprocessingInk" xmlns:wne="http://schemas.microsoft.com/office/word/2006/wordml" xmlns:wps="http://schemas.microsoft.com/office/word/2010/wordprocessingShape" mc:Ignorable="w14 w15 w16se w16cid w16 w16cex w16sdtdh wp14">
+<w:document xmlns:wpc="http://schemas.microsoft.com/office/word/2010/wordprocessingCanvas" xmlns:cx="http://schemas.microsoft.com/office/drawing/2014/chartex" xmlns:cx1="http://schemas.microsoft.com/office/drawing/2015/9/8/chartex" xmlns:cx2="http://schemas.microsoft.com/office/drawing/2015/10/21/chartex" xmlns:cx3="http://schemas.microsoft.com/office/drawing/2016/5/9/chartex" xmlns:cx4="http://schemas.microsoft.com/office/drawing/2016/5/10/chartex" xmlns:cx5="http://schemas.microsoft.com/office/drawing/2016/5/11/chartex" xmlns:cx6="http://schemas.microsoft.com/office/drawing/2016/5/12/chartex" xmlns:cx7="http://schemas.microsoft.com/office/drawing/2016/5/13/chartex" xmlns:cx8="http://schemas.microsoft.com/office/drawing/2016/5/14/chartex" xmlns:mc="http://schemas.openxmlformats.org/markup-compatibility/2006" xmlns:aink="http://schemas.microsoft.com/office/drawing/2016/ink" xmlns:am3d="http://schemas.microsoft.com/office/drawing/2017/model3d" xmlns:o="urn:schemas-microsoft-com:office:office" xmlns:oel="http://schemas.microsoft.com/office/2019/extlst" xmlns:r="http://schemas.openxmlformats.org/officeDocument/2006/relationships" xmlns:m="http://schemas.openxmlformats.org/officeDocument/2006/math" xmlns:v="urn:schemas-microsoft-com:vml" xmlns:wp14="http://schemas.microsoft.com/office/word/2010/wordprocessingDrawing" xmlns:wp="http://schemas.openxmlformats.org/drawingml/2006/wordprocessingDrawing" xmlns:w10="urn:schemas-microsoft-com:office:word" xmlns:w="http://schemas.openxmlformats.org/wordprocessingml/2006/main" xmlns:w14="http://schemas.microsoft.com/office/word/2010/wordml" xmlns:w15="http://schemas.microsoft.com/office/word/2012/wordml" xmlns:w16cex="http://schemas.microsoft.com/office/word/2018/wordml/cex" xmlns:w16cid="http://schemas.microsoft.com/office/word/2016/wordml/cid" xmlns:w16="http://schemas.microsoft.com/office/word/2018/wordml" xmlns:w16sdtdh="http://schemas.microsoft.com/office/word/2020/wordml/sdtdatahash" xmlns:w16se="http://schemas.microsoft.com/office/word/2015/wordml/symex" xmlns:wpg="http://schemas.microsoft.com/office/word/2010/wordprocessingGroup" xmlns:wpi="http://schemas.microsoft.com/office/word/2010/wordprocessingInk" xmlns:wne="http://schemas.microsoft.com/office/word/2006/wordml" xmlns:wps="http://schemas.microsoft.com/office/word/2010/wordprocessingShape" mc:Ignorable="w14 w15 w16se w16cid w16 w16cex w16sdtdh wp14">
   <w:body>
     <w:p>
       <w:pPr>
@@ -92,7 +92,23 @@
           <w:rFonts w:cstheme="minorHAnsi"/>
           <w:lang w:val="en-US"/>
         </w:rPr>
-        <w:t xml:space="preserve">Include php file: </w:t>
+        <w:t xml:space="preserve">Include </w:t>
+      </w:r>
+      <w:proofErr w:type="spellStart"/>
+      <w:r>
+        <w:rPr>
+          <w:rFonts w:cstheme="minorHAnsi"/>
+          <w:lang w:val="en-US"/>
+        </w:rPr>
+        <w:t>php</w:t>
+      </w:r>
+      <w:proofErr w:type="spellEnd"/>
+      <w:r>
+        <w:rPr>
+          <w:rFonts w:cstheme="minorHAnsi"/>
+          <w:lang w:val="en-US"/>
+        </w:rPr>
+        <w:t xml:space="preserve"> file: </w:t>
       </w:r>
       <w:proofErr w:type="spellStart"/>
       <w:r>
@@ -9107,8 +9123,20 @@
           <w:szCs w:val="30"/>
           <w:lang w:eastAsia="en-GB"/>
         </w:rPr>
-        <w:t>"&lt;?php</w:t>
-      </w:r>
+        <w:t>"&lt;?</w:t>
+      </w:r>
+      <w:proofErr w:type="spellStart"/>
+      <w:r>
+        <w:rPr>
+          <w:rFonts w:ascii="Fira Code" w:eastAsia="Times New Roman" w:hAnsi="Fira Code" w:cs="Fira Code"/>
+          <w:color w:val="9ECBFF"/>
+          <w:sz w:val="30"/>
+          <w:szCs w:val="30"/>
+          <w:lang w:eastAsia="en-GB"/>
+        </w:rPr>
+        <w:t>php</w:t>
+      </w:r>
+      <w:proofErr w:type="spellEnd"/>
       <w:r>
         <w:rPr>
           <w:rFonts w:ascii="Fira Code" w:eastAsia="Times New Roman" w:hAnsi="Fira Code" w:cs="Fira Code"/>
@@ -18657,6 +18685,912 @@
     </w:p>
     <w:p>
       <w:pPr>
+        <w:rPr>
+          <w:rFonts w:cstheme="minorHAnsi"/>
+          <w:lang w:val="en-US"/>
+        </w:rPr>
+      </w:pPr>
+    </w:p>
+    <w:p>
+      <w:pPr>
+        <w:rPr>
+          <w:rFonts w:cstheme="minorHAnsi"/>
+          <w:lang w:val="en-US"/>
+        </w:rPr>
+      </w:pPr>
+    </w:p>
+    <w:p>
+      <w:pPr>
+        <w:rPr>
+          <w:rFonts w:cstheme="minorHAnsi"/>
+          <w:lang w:val="en-US"/>
+        </w:rPr>
+      </w:pPr>
+      <w:r>
+        <w:rPr>
+          <w:rFonts w:cstheme="minorHAnsi"/>
+          <w:lang w:val="en-US"/>
+        </w:rPr>
+        <w:t>Notes After Midterm:</w:t>
+      </w:r>
+    </w:p>
+    <w:p>
+      <w:pPr>
+        <w:rPr>
+          <w:rFonts w:cstheme="minorHAnsi"/>
+          <w:lang w:val="en-US"/>
+        </w:rPr>
+      </w:pPr>
+    </w:p>
+    <w:p>
+      <w:pPr>
+        <w:pStyle w:val="ListParagraph"/>
+        <w:numPr>
+          <w:ilvl w:val="0"/>
+          <w:numId w:val="2"/>
+        </w:numPr>
+        <w:rPr>
+          <w:rFonts w:cstheme="minorHAnsi"/>
+          <w:lang w:val="en-US"/>
+        </w:rPr>
+      </w:pPr>
+      <w:r>
+        <w:rPr>
+          <w:rFonts w:cstheme="minorHAnsi"/>
+          <w:lang w:val="en-US"/>
+        </w:rPr>
+        <w:t>PHP Session:</w:t>
+      </w:r>
+    </w:p>
+    <w:p>
+      <w:pPr>
+        <w:pStyle w:val="ListParagraph"/>
+        <w:numPr>
+          <w:ilvl w:val="1"/>
+          <w:numId w:val="2"/>
+        </w:numPr>
+        <w:rPr>
+          <w:rFonts w:cstheme="minorHAnsi"/>
+          <w:lang w:val="en-US"/>
+        </w:rPr>
+      </w:pPr>
+      <w:r>
+        <w:rPr>
+          <w:rFonts w:cstheme="minorHAnsi"/>
+          <w:lang w:val="en-US"/>
+        </w:rPr>
+        <w:t xml:space="preserve">To start the session: </w:t>
+      </w:r>
+      <w:proofErr w:type="spellStart"/>
+      <w:r>
+        <w:rPr>
+          <w:rFonts w:cstheme="minorHAnsi"/>
+          <w:lang w:val="en-US"/>
+        </w:rPr>
+        <w:t>session_</w:t>
+      </w:r>
+      <w:proofErr w:type="gramStart"/>
+      <w:r>
+        <w:rPr>
+          <w:rFonts w:cstheme="minorHAnsi"/>
+          <w:lang w:val="en-US"/>
+        </w:rPr>
+        <w:t>start</w:t>
+      </w:r>
+      <w:proofErr w:type="spellEnd"/>
+      <w:r>
+        <w:rPr>
+          <w:rFonts w:cstheme="minorHAnsi"/>
+          <w:lang w:val="en-US"/>
+        </w:rPr>
+        <w:t>(</w:t>
+      </w:r>
+      <w:proofErr w:type="gramEnd"/>
+      <w:r>
+        <w:rPr>
+          <w:rFonts w:cstheme="minorHAnsi"/>
+          <w:lang w:val="en-US"/>
+        </w:rPr>
+        <w:t>)</w:t>
+      </w:r>
+    </w:p>
+    <w:p>
+      <w:pPr>
+        <w:pStyle w:val="ListParagraph"/>
+        <w:numPr>
+          <w:ilvl w:val="1"/>
+          <w:numId w:val="2"/>
+        </w:numPr>
+        <w:rPr>
+          <w:rFonts w:cstheme="minorHAnsi"/>
+          <w:lang w:val="en-US"/>
+        </w:rPr>
+      </w:pPr>
+      <w:r>
+        <w:rPr>
+          <w:rFonts w:cstheme="minorHAnsi"/>
+          <w:lang w:val="en-US"/>
+        </w:rPr>
+        <w:t>Get or assign values to session variable: $_SESSION[“</w:t>
+      </w:r>
+      <w:proofErr w:type="spellStart"/>
+      <w:r>
+        <w:rPr>
+          <w:rFonts w:cstheme="minorHAnsi"/>
+          <w:lang w:val="en-US"/>
+        </w:rPr>
+        <w:t>variable_name</w:t>
+      </w:r>
+      <w:proofErr w:type="spellEnd"/>
+      <w:r>
+        <w:rPr>
+          <w:rFonts w:cstheme="minorHAnsi"/>
+          <w:lang w:val="en-US"/>
+        </w:rPr>
+        <w:t>”]</w:t>
+      </w:r>
+    </w:p>
+    <w:p>
+      <w:pPr>
+        <w:pStyle w:val="ListParagraph"/>
+        <w:numPr>
+          <w:ilvl w:val="1"/>
+          <w:numId w:val="2"/>
+        </w:numPr>
+        <w:rPr>
+          <w:rFonts w:cstheme="minorHAnsi"/>
+          <w:lang w:val="en-US"/>
+        </w:rPr>
+      </w:pPr>
+      <w:r>
+        <w:rPr>
+          <w:rFonts w:cstheme="minorHAnsi"/>
+          <w:lang w:val="en-US"/>
+        </w:rPr>
+        <w:t xml:space="preserve">To remove all the global session variables: </w:t>
+      </w:r>
+      <w:proofErr w:type="spellStart"/>
+      <w:r>
+        <w:rPr>
+          <w:rFonts w:cstheme="minorHAnsi"/>
+          <w:lang w:val="en-US"/>
+        </w:rPr>
+        <w:t>session_</w:t>
+      </w:r>
+      <w:proofErr w:type="gramStart"/>
+      <w:r>
+        <w:rPr>
+          <w:rFonts w:cstheme="minorHAnsi"/>
+          <w:lang w:val="en-US"/>
+        </w:rPr>
+        <w:t>unset</w:t>
+      </w:r>
+      <w:proofErr w:type="spellEnd"/>
+      <w:r>
+        <w:rPr>
+          <w:rFonts w:cstheme="minorHAnsi"/>
+          <w:lang w:val="en-US"/>
+        </w:rPr>
+        <w:t>(</w:t>
+      </w:r>
+      <w:proofErr w:type="gramEnd"/>
+      <w:r>
+        <w:rPr>
+          <w:rFonts w:cstheme="minorHAnsi"/>
+          <w:lang w:val="en-US"/>
+        </w:rPr>
+        <w:t xml:space="preserve">) and </w:t>
+      </w:r>
+      <w:proofErr w:type="spellStart"/>
+      <w:r>
+        <w:rPr>
+          <w:rFonts w:cstheme="minorHAnsi"/>
+          <w:lang w:val="en-US"/>
+        </w:rPr>
+        <w:t>session_destroy</w:t>
+      </w:r>
+      <w:proofErr w:type="spellEnd"/>
+      <w:r>
+        <w:rPr>
+          <w:rFonts w:cstheme="minorHAnsi"/>
+          <w:lang w:val="en-US"/>
+        </w:rPr>
+        <w:t>()</w:t>
+      </w:r>
+    </w:p>
+    <w:p>
+      <w:pPr>
+        <w:pStyle w:val="ListParagraph"/>
+        <w:numPr>
+          <w:ilvl w:val="0"/>
+          <w:numId w:val="2"/>
+        </w:numPr>
+        <w:rPr>
+          <w:rFonts w:cstheme="minorHAnsi"/>
+          <w:lang w:val="en-US"/>
+        </w:rPr>
+      </w:pPr>
+      <w:r>
+        <w:rPr>
+          <w:rFonts w:cstheme="minorHAnsi"/>
+          <w:lang w:val="en-US"/>
+        </w:rPr>
+        <w:lastRenderedPageBreak/>
+        <w:t xml:space="preserve">Universally unique identifier: </w:t>
+      </w:r>
+      <w:proofErr w:type="gramStart"/>
+      <w:r>
+        <w:rPr>
+          <w:rFonts w:cstheme="minorHAnsi"/>
+          <w:lang w:val="en-US"/>
+        </w:rPr>
+        <w:t>UUID(</w:t>
+      </w:r>
+      <w:proofErr w:type="gramEnd"/>
+      <w:r>
+        <w:rPr>
+          <w:rFonts w:cstheme="minorHAnsi"/>
+          <w:lang w:val="en-US"/>
+        </w:rPr>
+        <w:t>)</w:t>
+      </w:r>
+    </w:p>
+    <w:p>
+      <w:pPr>
+        <w:pStyle w:val="ListParagraph"/>
+        <w:numPr>
+          <w:ilvl w:val="1"/>
+          <w:numId w:val="2"/>
+        </w:numPr>
+        <w:rPr>
+          <w:rFonts w:cstheme="minorHAnsi"/>
+          <w:lang w:val="en-US"/>
+        </w:rPr>
+      </w:pPr>
+      <w:r>
+        <w:rPr>
+          <w:rFonts w:cstheme="minorHAnsi"/>
+          <w:lang w:val="en-US"/>
+        </w:rPr>
+        <w:t>36 char alphanumeric string</w:t>
+      </w:r>
+    </w:p>
+    <w:p>
+      <w:pPr>
+        <w:pStyle w:val="ListParagraph"/>
+        <w:numPr>
+          <w:ilvl w:val="1"/>
+          <w:numId w:val="2"/>
+        </w:numPr>
+        <w:rPr>
+          <w:rFonts w:cstheme="minorHAnsi"/>
+          <w:lang w:val="en-US"/>
+        </w:rPr>
+      </w:pPr>
+      <w:r>
+        <w:rPr>
+          <w:rFonts w:cstheme="minorHAnsi"/>
+          <w:lang w:val="en-US"/>
+        </w:rPr>
+        <w:t>Impossible to generate same UUID</w:t>
+      </w:r>
+    </w:p>
+    <w:p>
+      <w:pPr>
+        <w:pStyle w:val="ListParagraph"/>
+        <w:numPr>
+          <w:ilvl w:val="0"/>
+          <w:numId w:val="2"/>
+        </w:numPr>
+        <w:rPr>
+          <w:rFonts w:cstheme="minorHAnsi"/>
+          <w:lang w:val="en-US"/>
+        </w:rPr>
+      </w:pPr>
+      <w:r>
+        <w:rPr>
+          <w:rFonts w:cstheme="minorHAnsi"/>
+          <w:lang w:val="en-US"/>
+        </w:rPr>
+        <w:t xml:space="preserve">SQL Stored Procedures: </w:t>
+      </w:r>
+      <w:r>
+        <w:rPr>
+          <w:rFonts w:eastAsia="Times New Roman" w:cstheme="minorHAnsi"/>
+          <w:color w:val="000000"/>
+          <w:shd w:val="clear" w:color="auto" w:fill="FFFFFF"/>
+          <w:lang w:eastAsia="en-GB"/>
+        </w:rPr>
+        <w:t xml:space="preserve">A stored procedure is a prepared SQL code that you can save, so the code can be reused </w:t>
+      </w:r>
+      <w:proofErr w:type="gramStart"/>
+      <w:r>
+        <w:rPr>
+          <w:rFonts w:eastAsia="Times New Roman" w:cstheme="minorHAnsi"/>
+          <w:color w:val="000000"/>
+          <w:shd w:val="clear" w:color="auto" w:fill="FFFFFF"/>
+          <w:lang w:eastAsia="en-GB"/>
+        </w:rPr>
+        <w:t>over and over again</w:t>
+      </w:r>
+      <w:proofErr w:type="gramEnd"/>
+      <w:r>
+        <w:rPr>
+          <w:rFonts w:eastAsia="Times New Roman" w:cstheme="minorHAnsi"/>
+          <w:color w:val="000000"/>
+          <w:shd w:val="clear" w:color="auto" w:fill="FFFFFF"/>
+          <w:lang w:eastAsia="en-GB"/>
+        </w:rPr>
+        <w:t>.</w:t>
+      </w:r>
+    </w:p>
+    <w:p>
+      <w:pPr>
+        <w:pStyle w:val="ListParagraph"/>
+        <w:numPr>
+          <w:ilvl w:val="0"/>
+          <w:numId w:val="2"/>
+        </w:numPr>
+        <w:rPr>
+          <w:rFonts w:cstheme="minorHAnsi"/>
+          <w:lang w:val="en-US"/>
+        </w:rPr>
+      </w:pPr>
+      <w:r>
+        <w:rPr>
+          <w:rFonts w:cstheme="minorHAnsi"/>
+          <w:lang w:val="en-US"/>
+        </w:rPr>
+        <w:t>$_ENV: Environment Variables</w:t>
+      </w:r>
+    </w:p>
+    <w:p>
+      <w:pPr>
+        <w:pStyle w:val="ListParagraph"/>
+        <w:numPr>
+          <w:ilvl w:val="0"/>
+          <w:numId w:val="2"/>
+        </w:numPr>
+        <w:rPr>
+          <w:rFonts w:cstheme="minorHAnsi"/>
+          <w:lang w:val="en-US"/>
+        </w:rPr>
+      </w:pPr>
+      <w:r>
+        <w:rPr>
+          <w:rFonts w:cstheme="minorHAnsi"/>
+          <w:lang w:val="en-US"/>
+        </w:rPr>
+        <w:t>Tr</w:t>
+      </w:r>
+      <w:r>
+        <w:rPr>
+          <w:rFonts w:cstheme="minorHAnsi"/>
+          <w:lang w:val="en-US"/>
+        </w:rPr>
+        <w:t>y-</w:t>
+      </w:r>
+      <w:r>
+        <w:rPr>
+          <w:rFonts w:cstheme="minorHAnsi"/>
+          <w:lang w:val="en-US"/>
+        </w:rPr>
+        <w:t xml:space="preserve">Catch: </w:t>
+      </w:r>
+      <w:r>
+        <w:rPr>
+          <w:rFonts w:cstheme="minorHAnsi"/>
+          <w:color w:val="212529"/>
+        </w:rPr>
+        <w:t>In the </w:t>
+      </w:r>
+      <w:r>
+        <w:rPr>
+          <w:rStyle w:val="HTMLCode"/>
+          <w:rFonts w:asciiTheme="minorHAnsi" w:eastAsiaTheme="minorHAnsi" w:hAnsiTheme="minorHAnsi" w:cstheme="minorHAnsi"/>
+          <w:color w:val="212529"/>
+          <w:sz w:val="24"/>
+          <w:szCs w:val="24"/>
+        </w:rPr>
+        <w:t>try</w:t>
+      </w:r>
+      <w:r>
+        <w:rPr>
+          <w:rFonts w:cstheme="minorHAnsi"/>
+          <w:color w:val="212529"/>
+        </w:rPr>
+        <w:t xml:space="preserve"> block, you do some tasks </w:t>
+      </w:r>
+      <w:r>
+        <w:rPr>
+          <w:rFonts w:cstheme="minorHAnsi"/>
+          <w:color w:val="212529"/>
+        </w:rPr>
+        <w:t>e.g., reading</w:t>
+      </w:r>
+      <w:r>
+        <w:rPr>
+          <w:rFonts w:cstheme="minorHAnsi"/>
+          <w:color w:val="212529"/>
+        </w:rPr>
+        <w:t xml:space="preserve"> a file. If an exception occurs, the execution jumps to the </w:t>
+      </w:r>
+      <w:r>
+        <w:rPr>
+          <w:rStyle w:val="HTMLCode"/>
+          <w:rFonts w:asciiTheme="minorHAnsi" w:eastAsiaTheme="minorHAnsi" w:hAnsiTheme="minorHAnsi" w:cstheme="minorHAnsi"/>
+          <w:color w:val="212529"/>
+          <w:sz w:val="24"/>
+          <w:szCs w:val="24"/>
+        </w:rPr>
+        <w:t>catch</w:t>
+      </w:r>
+      <w:r>
+        <w:rPr>
+          <w:rFonts w:cstheme="minorHAnsi"/>
+          <w:color w:val="212529"/>
+        </w:rPr>
+        <w:t> block.</w:t>
+      </w:r>
+      <w:r>
+        <w:rPr>
+          <w:rFonts w:cstheme="minorHAnsi"/>
+          <w:color w:val="212529"/>
+        </w:rPr>
+        <w:t xml:space="preserve"> </w:t>
+      </w:r>
+      <w:r>
+        <w:rPr>
+          <w:rFonts w:cstheme="minorHAnsi"/>
+          <w:color w:val="212529"/>
+        </w:rPr>
+        <w:t>In the </w:t>
+      </w:r>
+      <w:r>
+        <w:rPr>
+          <w:rStyle w:val="HTMLCode"/>
+          <w:rFonts w:asciiTheme="minorHAnsi" w:eastAsiaTheme="minorHAnsi" w:hAnsiTheme="minorHAnsi" w:cstheme="minorHAnsi"/>
+          <w:color w:val="212529"/>
+          <w:sz w:val="24"/>
+          <w:szCs w:val="24"/>
+        </w:rPr>
+        <w:t>catch</w:t>
+      </w:r>
+      <w:r>
+        <w:rPr>
+          <w:rFonts w:cstheme="minorHAnsi"/>
+          <w:color w:val="212529"/>
+        </w:rPr>
+        <w:t> block, you specify the exception name and the code to handle a specific exception.</w:t>
+      </w:r>
+    </w:p>
+    <w:p>
+      <w:pPr>
+        <w:pStyle w:val="ListParagraph"/>
+        <w:numPr>
+          <w:ilvl w:val="0"/>
+          <w:numId w:val="2"/>
+        </w:numPr>
+        <w:rPr>
+          <w:rFonts w:cstheme="minorHAnsi"/>
+          <w:lang w:val="en-US"/>
+        </w:rPr>
+      </w:pPr>
+      <w:r>
+        <w:rPr>
+          <w:rFonts w:cstheme="minorHAnsi"/>
+          <w:lang w:val="en-US"/>
+        </w:rPr>
+        <w:t>PDO: PHP Data Object</w:t>
+      </w:r>
+    </w:p>
+    <w:p>
+      <w:pPr>
+        <w:pStyle w:val="ListParagraph"/>
+        <w:numPr>
+          <w:ilvl w:val="1"/>
+          <w:numId w:val="2"/>
+        </w:numPr>
+        <w:rPr>
+          <w:rFonts w:cstheme="minorHAnsi"/>
+          <w:lang w:val="en-US"/>
+        </w:rPr>
+      </w:pPr>
+      <w:r>
+        <w:rPr>
+          <w:rFonts w:cstheme="minorHAnsi"/>
+          <w:lang w:val="en-US"/>
+        </w:rPr>
+        <w:t>Advantage:</w:t>
+      </w:r>
+    </w:p>
+    <w:p>
+      <w:pPr>
+        <w:pStyle w:val="ListParagraph"/>
+        <w:numPr>
+          <w:ilvl w:val="2"/>
+          <w:numId w:val="2"/>
+        </w:numPr>
+        <w:rPr>
+          <w:rFonts w:cstheme="minorHAnsi"/>
+          <w:lang w:val="en-US"/>
+        </w:rPr>
+      </w:pPr>
+      <w:r>
+        <w:rPr>
+          <w:rFonts w:cstheme="minorHAnsi"/>
+          <w:lang w:val="en-US"/>
+        </w:rPr>
+        <w:t>Database Support</w:t>
+      </w:r>
+    </w:p>
+    <w:p>
+      <w:pPr>
+        <w:pStyle w:val="ListParagraph"/>
+        <w:numPr>
+          <w:ilvl w:val="2"/>
+          <w:numId w:val="2"/>
+        </w:numPr>
+        <w:rPr>
+          <w:rFonts w:cstheme="minorHAnsi"/>
+          <w:lang w:val="en-US"/>
+        </w:rPr>
+      </w:pPr>
+      <w:r>
+        <w:rPr>
+          <w:rFonts w:cstheme="minorHAnsi"/>
+          <w:lang w:val="en-US"/>
+        </w:rPr>
+        <w:t>Database Connecting</w:t>
+      </w:r>
+    </w:p>
+    <w:p>
+      <w:pPr>
+        <w:pStyle w:val="ListParagraph"/>
+        <w:numPr>
+          <w:ilvl w:val="2"/>
+          <w:numId w:val="2"/>
+        </w:numPr>
+        <w:rPr>
+          <w:rFonts w:cstheme="minorHAnsi"/>
+          <w:lang w:val="en-US"/>
+        </w:rPr>
+      </w:pPr>
+      <w:r>
+        <w:rPr>
+          <w:rFonts w:cstheme="minorHAnsi"/>
+          <w:lang w:val="en-US"/>
+        </w:rPr>
+        <w:t>Error Handling</w:t>
+      </w:r>
+    </w:p>
+    <w:p>
+      <w:pPr>
+        <w:pStyle w:val="ListParagraph"/>
+        <w:numPr>
+          <w:ilvl w:val="3"/>
+          <w:numId w:val="2"/>
+        </w:numPr>
+        <w:rPr>
+          <w:rFonts w:cstheme="minorHAnsi"/>
+          <w:lang w:val="en-US"/>
+        </w:rPr>
+      </w:pPr>
+      <w:r>
+        <w:rPr>
+          <w:rFonts w:cstheme="minorHAnsi"/>
+          <w:lang w:val="en-US"/>
+        </w:rPr>
+        <w:t>Silent: it is a default error mode</w:t>
+      </w:r>
+    </w:p>
+    <w:p>
+      <w:pPr>
+        <w:pStyle w:val="ListParagraph"/>
+        <w:numPr>
+          <w:ilvl w:val="3"/>
+          <w:numId w:val="2"/>
+        </w:numPr>
+        <w:rPr>
+          <w:rFonts w:cstheme="minorHAnsi"/>
+          <w:lang w:val="en-US"/>
+        </w:rPr>
+      </w:pPr>
+      <w:r>
+        <w:rPr>
+          <w:rFonts w:cstheme="minorHAnsi"/>
+          <w:lang w:val="en-US"/>
+        </w:rPr>
+        <w:t>Warning: It is useful for debugging</w:t>
+      </w:r>
+    </w:p>
+    <w:p>
+      <w:pPr>
+        <w:pStyle w:val="ListParagraph"/>
+        <w:numPr>
+          <w:ilvl w:val="3"/>
+          <w:numId w:val="2"/>
+        </w:numPr>
+        <w:rPr>
+          <w:rFonts w:cstheme="minorHAnsi"/>
+          <w:lang w:val="en-US"/>
+        </w:rPr>
+      </w:pPr>
+      <w:r>
+        <w:rPr>
+          <w:rFonts w:cstheme="minorHAnsi"/>
+          <w:lang w:val="en-US"/>
+        </w:rPr>
+        <w:t>Exception: This mode allows graceful error handling while hiding data that a person might use to exploit your system.</w:t>
+      </w:r>
+    </w:p>
+    <w:p>
+      <w:pPr>
+        <w:pStyle w:val="ListParagraph"/>
+        <w:numPr>
+          <w:ilvl w:val="2"/>
+          <w:numId w:val="2"/>
+        </w:numPr>
+        <w:rPr>
+          <w:rFonts w:cstheme="minorHAnsi"/>
+          <w:lang w:val="en-US"/>
+        </w:rPr>
+      </w:pPr>
+      <w:r>
+        <w:rPr>
+          <w:rFonts w:cstheme="minorHAnsi"/>
+          <w:lang w:val="en-US"/>
+        </w:rPr>
+        <w:t>Insert Update</w:t>
+      </w:r>
+    </w:p>
+    <w:p>
+      <w:pPr>
+        <w:pStyle w:val="ListParagraph"/>
+        <w:numPr>
+          <w:ilvl w:val="3"/>
+          <w:numId w:val="2"/>
+        </w:numPr>
+        <w:rPr>
+          <w:rFonts w:cstheme="minorHAnsi"/>
+          <w:lang w:val="en-US"/>
+        </w:rPr>
+      </w:pPr>
+      <w:r>
+        <w:rPr>
+          <w:rFonts w:cstheme="minorHAnsi"/>
+          <w:lang w:val="en-US"/>
+        </w:rPr>
+        <w:t>Prepare &gt;&gt; [Bind] &gt;&gt; Execute</w:t>
+      </w:r>
+    </w:p>
+    <w:p>
+      <w:pPr>
+        <w:pStyle w:val="ListParagraph"/>
+        <w:numPr>
+          <w:ilvl w:val="1"/>
+          <w:numId w:val="2"/>
+        </w:numPr>
+        <w:rPr>
+          <w:rFonts w:cstheme="minorHAnsi"/>
+          <w:lang w:val="en-US"/>
+        </w:rPr>
+      </w:pPr>
+      <w:r>
+        <w:rPr>
+          <w:rFonts w:cstheme="minorHAnsi"/>
+          <w:lang w:val="en-US"/>
+        </w:rPr>
+        <w:t>Benefits of using PDO</w:t>
+      </w:r>
+    </w:p>
+    <w:p>
+      <w:pPr>
+        <w:pStyle w:val="ListParagraph"/>
+        <w:numPr>
+          <w:ilvl w:val="2"/>
+          <w:numId w:val="2"/>
+        </w:numPr>
+        <w:rPr>
+          <w:rFonts w:cstheme="minorHAnsi"/>
+          <w:lang w:val="en-US"/>
+        </w:rPr>
+      </w:pPr>
+      <w:r>
+        <w:rPr>
+          <w:rFonts w:cstheme="minorHAnsi"/>
+          <w:lang w:val="en-US"/>
+        </w:rPr>
+        <w:t>Usability</w:t>
+      </w:r>
+    </w:p>
+    <w:p>
+      <w:pPr>
+        <w:pStyle w:val="ListParagraph"/>
+        <w:numPr>
+          <w:ilvl w:val="2"/>
+          <w:numId w:val="2"/>
+        </w:numPr>
+        <w:rPr>
+          <w:rFonts w:cstheme="minorHAnsi"/>
+          <w:lang w:val="en-US"/>
+        </w:rPr>
+      </w:pPr>
+      <w:r>
+        <w:rPr>
+          <w:rFonts w:cstheme="minorHAnsi"/>
+          <w:lang w:val="en-US"/>
+        </w:rPr>
+        <w:t>Reusability</w:t>
+      </w:r>
+    </w:p>
+    <w:p>
+      <w:pPr>
+        <w:pStyle w:val="ListParagraph"/>
+        <w:numPr>
+          <w:ilvl w:val="2"/>
+          <w:numId w:val="2"/>
+        </w:numPr>
+        <w:rPr>
+          <w:rFonts w:cstheme="minorHAnsi"/>
+          <w:lang w:val="en-US"/>
+        </w:rPr>
+      </w:pPr>
+      <w:r>
+        <w:rPr>
+          <w:rFonts w:cstheme="minorHAnsi"/>
+          <w:lang w:val="en-US"/>
+        </w:rPr>
+        <w:t>Security</w:t>
+      </w:r>
+    </w:p>
+    <w:p>
+      <w:pPr>
+        <w:pStyle w:val="ListParagraph"/>
+        <w:numPr>
+          <w:ilvl w:val="1"/>
+          <w:numId w:val="2"/>
+        </w:numPr>
+        <w:rPr>
+          <w:rFonts w:cstheme="minorHAnsi"/>
+          <w:lang w:val="en-US"/>
+        </w:rPr>
+      </w:pPr>
+      <w:r>
+        <w:rPr>
+          <w:rFonts w:cstheme="minorHAnsi"/>
+          <w:lang w:val="en-US"/>
+        </w:rPr>
+        <w:t>PDO Classes</w:t>
+      </w:r>
+    </w:p>
+    <w:p>
+      <w:pPr>
+        <w:pStyle w:val="ListParagraph"/>
+        <w:numPr>
+          <w:ilvl w:val="2"/>
+          <w:numId w:val="2"/>
+        </w:numPr>
+        <w:rPr>
+          <w:rFonts w:cstheme="minorHAnsi"/>
+          <w:lang w:val="en-US"/>
+        </w:rPr>
+      </w:pPr>
+      <w:r>
+        <w:rPr>
+          <w:rFonts w:cstheme="minorHAnsi"/>
+          <w:lang w:val="en-US"/>
+        </w:rPr>
+        <w:t>PDO</w:t>
+      </w:r>
+    </w:p>
+    <w:p>
+      <w:pPr>
+        <w:pStyle w:val="ListParagraph"/>
+        <w:numPr>
+          <w:ilvl w:val="2"/>
+          <w:numId w:val="2"/>
+        </w:numPr>
+        <w:rPr>
+          <w:rFonts w:cstheme="minorHAnsi"/>
+          <w:lang w:val="en-US"/>
+        </w:rPr>
+      </w:pPr>
+      <w:proofErr w:type="spellStart"/>
+      <w:r>
+        <w:rPr>
+          <w:rFonts w:cstheme="minorHAnsi"/>
+          <w:lang w:val="en-US"/>
+        </w:rPr>
+        <w:t>PDOStatement</w:t>
+      </w:r>
+      <w:proofErr w:type="spellEnd"/>
+    </w:p>
+    <w:p>
+      <w:pPr>
+        <w:pStyle w:val="ListParagraph"/>
+        <w:numPr>
+          <w:ilvl w:val="2"/>
+          <w:numId w:val="2"/>
+        </w:numPr>
+        <w:rPr>
+          <w:rFonts w:cstheme="minorHAnsi"/>
+          <w:lang w:val="en-US"/>
+        </w:rPr>
+      </w:pPr>
+      <w:proofErr w:type="spellStart"/>
+      <w:r>
+        <w:rPr>
+          <w:rFonts w:cstheme="minorHAnsi"/>
+          <w:lang w:val="en-US"/>
+        </w:rPr>
+        <w:t>PDOException</w:t>
+      </w:r>
+      <w:proofErr w:type="spellEnd"/>
+    </w:p>
+    <w:p>
+      <w:pPr>
+        <w:pStyle w:val="ListParagraph"/>
+        <w:numPr>
+          <w:ilvl w:val="1"/>
+          <w:numId w:val="2"/>
+        </w:numPr>
+        <w:rPr>
+          <w:rFonts w:cstheme="minorHAnsi"/>
+          <w:lang w:val="en-US"/>
+        </w:rPr>
+      </w:pPr>
+      <w:r>
+        <w:rPr>
+          <w:rFonts w:cstheme="minorHAnsi"/>
+          <w:lang w:val="en-US"/>
+        </w:rPr>
+        <w:t xml:space="preserve">Database supported by PDO: Almost all the </w:t>
+      </w:r>
+      <w:proofErr w:type="spellStart"/>
+      <w:r>
+        <w:rPr>
+          <w:rFonts w:cstheme="minorHAnsi"/>
+          <w:lang w:val="en-US"/>
+        </w:rPr>
+        <w:t>sql</w:t>
+      </w:r>
+      <w:proofErr w:type="spellEnd"/>
+      <w:r>
+        <w:rPr>
+          <w:rFonts w:cstheme="minorHAnsi"/>
+          <w:lang w:val="en-US"/>
+        </w:rPr>
+        <w:t xml:space="preserve"> databases</w:t>
+      </w:r>
+    </w:p>
+    <w:p>
+      <w:pPr>
+        <w:pStyle w:val="ListParagraph"/>
+        <w:numPr>
+          <w:ilvl w:val="0"/>
+          <w:numId w:val="2"/>
+        </w:numPr>
+        <w:rPr>
+          <w:rFonts w:cstheme="minorHAnsi"/>
+          <w:lang w:val="en-US"/>
+        </w:rPr>
+      </w:pPr>
+      <w:r>
+        <w:rPr>
+          <w:rFonts w:cstheme="minorHAnsi"/>
+          <w:lang w:val="en-US"/>
+        </w:rPr>
+        <w:t>PHP OOP – Classes and Objects: A class is a template for objects, and an object is an instance of class.</w:t>
+      </w:r>
+    </w:p>
+    <w:p>
+      <w:pPr>
+        <w:pStyle w:val="ListParagraph"/>
+        <w:numPr>
+          <w:ilvl w:val="1"/>
+          <w:numId w:val="2"/>
+        </w:numPr>
         <w:rPr>
           <w:rFonts w:cstheme="minorHAnsi"/>
           <w:lang w:val="en-US"/>
@@ -18674,8 +19608,97 @@
 </file>
 
 <file path=word/numbering.xml><?xml version="1.0" encoding="utf-8"?>
-<w:numbering xmlns:wpc="http://schemas.microsoft.com/office/word/2010/wordprocessingCanvas" xmlns:cx="http://schemas.microsoft.com/office/drawing/2014/chartex" xmlns:cx1="http://schemas.microsoft.com/office/drawing/2015/9/8/chartex" xmlns:cx2="http://schemas.microsoft.com/office/drawing/2015/10/21/chartex" xmlns:cx3="http://schemas.microsoft.com/office/drawing/2016/5/9/chartex" xmlns:cx4="http://schemas.microsoft.com/office/drawing/2016/5/10/chartex" xmlns:cx5="http://schemas.microsoft.com/office/drawing/2016/5/11/chartex" xmlns:cx6="http://schemas.microsoft.com/office/drawing/2016/5/12/chartex" xmlns:cx7="http://schemas.microsoft.com/office/drawing/2016/5/13/chartex" xmlns:cx8="http://schemas.microsoft.com/office/drawing/2016/5/14/chartex" xmlns:mc="http://schemas.openxmlformats.org/markup-compatibility/2006" xmlns:aink="http://schemas.microsoft.com/office/drawing/2016/ink" xmlns:am3d="http://schemas.microsoft.com/office/drawing/2017/model3d" xmlns:o="urn:schemas-microsoft-com:office:office" xmlns:r="http://schemas.openxmlformats.org/officeDocument/2006/relationships" xmlns:m="http://schemas.openxmlformats.org/officeDocument/2006/math" xmlns:v="urn:schemas-microsoft-com:vml" xmlns:wp14="http://schemas.microsoft.com/office/word/2010/wordprocessingDrawing" xmlns:wp="http://schemas.openxmlformats.org/drawingml/2006/wordprocessingDrawing" xmlns:w10="urn:schemas-microsoft-com:office:word" xmlns:w="http://schemas.openxmlformats.org/wordprocessingml/2006/main" xmlns:w14="http://schemas.microsoft.com/office/word/2010/wordml" xmlns:w15="http://schemas.microsoft.com/office/word/2012/wordml" xmlns:w16cex="http://schemas.microsoft.com/office/word/2018/wordml/cex" xmlns:w16cid="http://schemas.microsoft.com/office/word/2016/wordml/cid" xmlns:w16="http://schemas.microsoft.com/office/word/2018/wordml" xmlns:w16sdtdh="http://schemas.microsoft.com/office/word/2020/wordml/sdtdatahash" xmlns:w16se="http://schemas.microsoft.com/office/word/2015/wordml/symex" xmlns:wpg="http://schemas.microsoft.com/office/word/2010/wordprocessingGroup" xmlns:wpi="http://schemas.microsoft.com/office/word/2010/wordprocessingInk" xmlns:wne="http://schemas.microsoft.com/office/word/2006/wordml" xmlns:wps="http://schemas.microsoft.com/office/word/2010/wordprocessingShape" mc:Ignorable="w14 w15 w16se w16cid w16 w16cex w16sdtdh wp14">
+<w:numbering xmlns:wpc="http://schemas.microsoft.com/office/word/2010/wordprocessingCanvas" xmlns:cx="http://schemas.microsoft.com/office/drawing/2014/chartex" xmlns:cx1="http://schemas.microsoft.com/office/drawing/2015/9/8/chartex" xmlns:cx2="http://schemas.microsoft.com/office/drawing/2015/10/21/chartex" xmlns:cx3="http://schemas.microsoft.com/office/drawing/2016/5/9/chartex" xmlns:cx4="http://schemas.microsoft.com/office/drawing/2016/5/10/chartex" xmlns:cx5="http://schemas.microsoft.com/office/drawing/2016/5/11/chartex" xmlns:cx6="http://schemas.microsoft.com/office/drawing/2016/5/12/chartex" xmlns:cx7="http://schemas.microsoft.com/office/drawing/2016/5/13/chartex" xmlns:cx8="http://schemas.microsoft.com/office/drawing/2016/5/14/chartex" xmlns:mc="http://schemas.openxmlformats.org/markup-compatibility/2006" xmlns:aink="http://schemas.microsoft.com/office/drawing/2016/ink" xmlns:am3d="http://schemas.microsoft.com/office/drawing/2017/model3d" xmlns:o="urn:schemas-microsoft-com:office:office" xmlns:oel="http://schemas.microsoft.com/office/2019/extlst" xmlns:r="http://schemas.openxmlformats.org/officeDocument/2006/relationships" xmlns:m="http://schemas.openxmlformats.org/officeDocument/2006/math" xmlns:v="urn:schemas-microsoft-com:vml" xmlns:wp14="http://schemas.microsoft.com/office/word/2010/wordprocessingDrawing" xmlns:wp="http://schemas.openxmlformats.org/drawingml/2006/wordprocessingDrawing" xmlns:w10="urn:schemas-microsoft-com:office:word" xmlns:w="http://schemas.openxmlformats.org/wordprocessingml/2006/main" xmlns:w14="http://schemas.microsoft.com/office/word/2010/wordml" xmlns:w15="http://schemas.microsoft.com/office/word/2012/wordml" xmlns:w16cex="http://schemas.microsoft.com/office/word/2018/wordml/cex" xmlns:w16cid="http://schemas.microsoft.com/office/word/2016/wordml/cid" xmlns:w16="http://schemas.microsoft.com/office/word/2018/wordml" xmlns:w16sdtdh="http://schemas.microsoft.com/office/word/2020/wordml/sdtdatahash" xmlns:w16se="http://schemas.microsoft.com/office/word/2015/wordml/symex" xmlns:wpg="http://schemas.microsoft.com/office/word/2010/wordprocessingGroup" xmlns:wpi="http://schemas.microsoft.com/office/word/2010/wordprocessingInk" xmlns:wne="http://schemas.microsoft.com/office/word/2006/wordml" xmlns:wps="http://schemas.microsoft.com/office/word/2010/wordprocessingShape" mc:Ignorable="w14 w15 w16se w16cid w16 w16cex w16sdtdh wp14">
   <w:abstractNum w:abstractNumId="0" w15:restartNumberingAfterBreak="0">
+    <w:nsid w:val="53871BA1"/>
+    <w:multiLevelType w:val="hybridMultilevel"/>
+    <w:tmpl w:val="D38A0F8E"/>
+    <w:lvl w:ilvl="0" w:tplc="073039DA">
+      <w:start w:val="1"/>
+      <w:numFmt w:val="decimal"/>
+      <w:lvlText w:val="%1."/>
+      <w:lvlJc w:val="left"/>
+      <w:pPr>
+        <w:ind w:left="720" w:hanging="360"/>
+      </w:pPr>
+      <w:rPr>
+        <w:rFonts w:hint="default"/>
+      </w:rPr>
+    </w:lvl>
+    <w:lvl w:ilvl="1" w:tplc="08090019">
+      <w:start w:val="1"/>
+      <w:numFmt w:val="lowerLetter"/>
+      <w:lvlText w:val="%2."/>
+      <w:lvlJc w:val="left"/>
+      <w:pPr>
+        <w:ind w:left="1440" w:hanging="360"/>
+      </w:pPr>
+    </w:lvl>
+    <w:lvl w:ilvl="2" w:tplc="0809001B">
+      <w:start w:val="1"/>
+      <w:numFmt w:val="lowerRoman"/>
+      <w:lvlText w:val="%3."/>
+      <w:lvlJc w:val="right"/>
+      <w:pPr>
+        <w:ind w:left="2160" w:hanging="180"/>
+      </w:pPr>
+    </w:lvl>
+    <w:lvl w:ilvl="3" w:tplc="0809000F">
+      <w:start w:val="1"/>
+      <w:numFmt w:val="decimal"/>
+      <w:lvlText w:val="%4."/>
+      <w:lvlJc w:val="left"/>
+      <w:pPr>
+        <w:ind w:left="2880" w:hanging="360"/>
+      </w:pPr>
+    </w:lvl>
+    <w:lvl w:ilvl="4" w:tplc="08090019">
+      <w:start w:val="1"/>
+      <w:numFmt w:val="lowerLetter"/>
+      <w:lvlText w:val="%5."/>
+      <w:lvlJc w:val="left"/>
+      <w:pPr>
+        <w:ind w:left="3600" w:hanging="360"/>
+      </w:pPr>
+    </w:lvl>
+    <w:lvl w:ilvl="5" w:tplc="0809001B">
+      <w:start w:val="1"/>
+      <w:numFmt w:val="lowerRoman"/>
+      <w:lvlText w:val="%6."/>
+      <w:lvlJc w:val="right"/>
+      <w:pPr>
+        <w:ind w:left="4320" w:hanging="180"/>
+      </w:pPr>
+    </w:lvl>
+    <w:lvl w:ilvl="6" w:tplc="0809000F">
+      <w:start w:val="1"/>
+      <w:numFmt w:val="decimal"/>
+      <w:lvlText w:val="%7."/>
+      <w:lvlJc w:val="left"/>
+      <w:pPr>
+        <w:ind w:left="5040" w:hanging="360"/>
+      </w:pPr>
+    </w:lvl>
+    <w:lvl w:ilvl="7" w:tplc="08090019">
+      <w:start w:val="1"/>
+      <w:numFmt w:val="lowerLetter"/>
+      <w:lvlText w:val="%8."/>
+      <w:lvlJc w:val="left"/>
+      <w:pPr>
+        <w:ind w:left="5760" w:hanging="360"/>
+      </w:pPr>
+    </w:lvl>
+    <w:lvl w:ilvl="8" w:tplc="0809001B">
+      <w:start w:val="1"/>
+      <w:numFmt w:val="lowerRoman"/>
+      <w:lvlText w:val="%9."/>
+      <w:lvlJc w:val="right"/>
+      <w:pPr>
+        <w:ind w:left="6480" w:hanging="180"/>
+      </w:pPr>
+    </w:lvl>
+  </w:abstractNum>
+  <w:abstractNum w:abstractNumId="1" w15:restartNumberingAfterBreak="0">
     <w:nsid w:val="74E421FA"/>
     <w:multiLevelType w:val="hybridMultilevel"/>
     <w:tmpl w:val="78606534"/>
@@ -18761,7 +19784,10 @@
       </w:pPr>
     </w:lvl>
   </w:abstractNum>
-  <w:num w:numId="1">
+  <w:num w:numId="1" w16cid:durableId="1256551664">
+    <w:abstractNumId w:val="1"/>
+  </w:num>
+  <w:num w:numId="2" w16cid:durableId="167718701">
     <w:abstractNumId w:val="0"/>
   </w:num>
 </w:numbering>
@@ -19235,6 +20261,21 @@
       <w:lang w:eastAsia="en-GB"/>
     </w:rPr>
   </w:style>
+  <w:style w:type="paragraph" w:styleId="NormalWeb">
+    <w:name w:val="Normal (Web)"/>
+    <w:basedOn w:val="Normal"/>
+    <w:uiPriority w:val="99"/>
+    <w:semiHidden/>
+    <w:unhideWhenUsed/>
+    <w:rsid w:val="006A260F"/>
+    <w:pPr>
+      <w:spacing w:before="100" w:beforeAutospacing="1" w:after="100" w:afterAutospacing="1"/>
+    </w:pPr>
+    <w:rPr>
+      <w:rFonts w:ascii="Times New Roman" w:eastAsia="Times New Roman" w:hAnsi="Times New Roman" w:cs="Times New Roman"/>
+      <w:lang w:eastAsia="en-GB"/>
+    </w:rPr>
+  </w:style>
 </w:styles>
 </file>
 

</xml_diff>

<commit_message>
Add Review History on all files
</commit_message>
<xml_diff>
--- a/dataFile/cheatSheet.docx
+++ b/dataFile/cheatSheet.docx
@@ -19003,7 +19003,6 @@
         </w:rPr>
         <w:t xml:space="preserve">A stored procedure is a prepared SQL code that you can save, so the code can be reused </w:t>
       </w:r>
-      <w:proofErr w:type="gramStart"/>
       <w:r>
         <w:rPr>
           <w:rFonts w:eastAsia="Times New Roman" w:cstheme="minorHAnsi"/>
@@ -19011,9 +19010,8 @@
           <w:shd w:val="clear" w:color="auto" w:fill="FFFFFF"/>
           <w:lang w:eastAsia="en-GB"/>
         </w:rPr>
-        <w:t>over and over again</w:t>
-      </w:r>
-      <w:proofErr w:type="gramEnd"/>
+        <w:t>repeatedly</w:t>
+      </w:r>
       <w:r>
         <w:rPr>
           <w:rFonts w:eastAsia="Times New Roman" w:cstheme="minorHAnsi"/>
@@ -19061,6 +19059,42 @@
           <w:rFonts w:cstheme="minorHAnsi"/>
           <w:lang w:val="en-US"/>
         </w:rPr>
+        <w:t xml:space="preserve">$_SERVER: array containing information such as headers, </w:t>
+      </w:r>
+      <w:proofErr w:type="gramStart"/>
+      <w:r>
+        <w:rPr>
+          <w:rFonts w:cstheme="minorHAnsi"/>
+          <w:lang w:val="en-US"/>
+        </w:rPr>
+        <w:t>paths</w:t>
+      </w:r>
+      <w:proofErr w:type="gramEnd"/>
+      <w:r>
+        <w:rPr>
+          <w:rFonts w:cstheme="minorHAnsi"/>
+          <w:lang w:val="en-US"/>
+        </w:rPr>
+        <w:t xml:space="preserve"> and script locations.</w:t>
+      </w:r>
+    </w:p>
+    <w:p>
+      <w:pPr>
+        <w:pStyle w:val="ListParagraph"/>
+        <w:numPr>
+          <w:ilvl w:val="0"/>
+          <w:numId w:val="2"/>
+        </w:numPr>
+        <w:rPr>
+          <w:rFonts w:cstheme="minorHAnsi"/>
+          <w:lang w:val="en-US"/>
+        </w:rPr>
+      </w:pPr>
+      <w:r>
+        <w:rPr>
+          <w:rFonts w:cstheme="minorHAnsi"/>
+          <w:lang w:val="en-US"/>
+        </w:rPr>
         <w:t>Tr</w:t>
       </w:r>
       <w:r>
@@ -19099,21 +19133,7 @@
           <w:rFonts w:cstheme="minorHAnsi"/>
           <w:color w:val="212529"/>
         </w:rPr>
-        <w:t xml:space="preserve"> block, you do some tasks </w:t>
-      </w:r>
-      <w:r>
-        <w:rPr>
-          <w:rFonts w:cstheme="minorHAnsi"/>
-          <w:color w:val="212529"/>
-        </w:rPr>
-        <w:t>e.g., reading</w:t>
-      </w:r>
-      <w:r>
-        <w:rPr>
-          <w:rFonts w:cstheme="minorHAnsi"/>
-          <w:color w:val="212529"/>
-        </w:rPr>
-        <w:t xml:space="preserve"> a file. If an exception occurs, the execution jumps to the </w:t>
+        <w:t> block, you do some tasks e.g., reading a file. If an exception occurs, the execution jumps to the </w:t>
       </w:r>
       <w:r>
         <w:rPr>
@@ -19588,6 +19608,26 @@
       <w:pPr>
         <w:pStyle w:val="ListParagraph"/>
         <w:numPr>
+          <w:ilvl w:val="0"/>
+          <w:numId w:val="2"/>
+        </w:numPr>
+        <w:rPr>
+          <w:rFonts w:cstheme="minorHAnsi"/>
+          <w:lang w:val="en-US"/>
+        </w:rPr>
+      </w:pPr>
+      <w:r>
+        <w:rPr>
+          <w:rFonts w:cstheme="minorHAnsi"/>
+          <w:lang w:val="en-US"/>
+        </w:rPr>
+        <w:t xml:space="preserve">AJAX: </w:t>
+      </w:r>
+    </w:p>
+    <w:p>
+      <w:pPr>
+        <w:pStyle w:val="ListParagraph"/>
+        <w:numPr>
           <w:ilvl w:val="1"/>
           <w:numId w:val="2"/>
         </w:numPr>
@@ -19596,6 +19636,428 @@
           <w:lang w:val="en-US"/>
         </w:rPr>
       </w:pPr>
+      <w:r>
+        <w:rPr>
+          <w:rFonts w:cstheme="minorHAnsi"/>
+          <w:lang w:val="en-US"/>
+        </w:rPr>
+        <w:t xml:space="preserve">Asynchronous JavaScript </w:t>
+      </w:r>
+      <w:proofErr w:type="gramStart"/>
+      <w:r>
+        <w:rPr>
+          <w:rFonts w:cstheme="minorHAnsi"/>
+          <w:lang w:val="en-US"/>
+        </w:rPr>
+        <w:t>And</w:t>
+      </w:r>
+      <w:proofErr w:type="gramEnd"/>
+      <w:r>
+        <w:rPr>
+          <w:rFonts w:cstheme="minorHAnsi"/>
+          <w:lang w:val="en-US"/>
+        </w:rPr>
+        <w:t xml:space="preserve"> XML</w:t>
+      </w:r>
+    </w:p>
+    <w:p>
+      <w:pPr>
+        <w:pStyle w:val="ListParagraph"/>
+        <w:numPr>
+          <w:ilvl w:val="1"/>
+          <w:numId w:val="2"/>
+        </w:numPr>
+        <w:rPr>
+          <w:rFonts w:cstheme="minorHAnsi"/>
+          <w:lang w:val="en-US"/>
+        </w:rPr>
+      </w:pPr>
+      <w:r>
+        <w:rPr>
+          <w:rFonts w:cstheme="minorHAnsi"/>
+          <w:lang w:val="en-US"/>
+        </w:rPr>
+        <w:t>Not a programming language</w:t>
+      </w:r>
+      <w:r>
+        <w:rPr>
+          <w:rFonts w:cstheme="minorHAnsi"/>
+          <w:lang w:val="en-US"/>
+        </w:rPr>
+        <w:t>\</w:t>
+      </w:r>
+    </w:p>
+    <w:p>
+      <w:pPr>
+        <w:pStyle w:val="ListParagraph"/>
+        <w:numPr>
+          <w:ilvl w:val="0"/>
+          <w:numId w:val="2"/>
+        </w:numPr>
+        <w:rPr>
+          <w:rFonts w:cstheme="minorHAnsi"/>
+          <w:lang w:val="en-US"/>
+        </w:rPr>
+      </w:pPr>
+      <w:r>
+        <w:rPr>
+          <w:rFonts w:cstheme="minorHAnsi"/>
+          <w:lang w:val="en-US"/>
+        </w:rPr>
+        <w:t>Store Password:</w:t>
+      </w:r>
+    </w:p>
+    <w:p>
+      <w:pPr>
+        <w:pStyle w:val="ListParagraph"/>
+        <w:numPr>
+          <w:ilvl w:val="1"/>
+          <w:numId w:val="2"/>
+        </w:numPr>
+        <w:rPr>
+          <w:rFonts w:cstheme="minorHAnsi"/>
+          <w:lang w:val="en-US"/>
+        </w:rPr>
+      </w:pPr>
+      <w:proofErr w:type="spellStart"/>
+      <w:r>
+        <w:rPr>
+          <w:rFonts w:cstheme="minorHAnsi"/>
+          <w:lang w:val="en-US"/>
+        </w:rPr>
+        <w:t>password_</w:t>
+      </w:r>
+      <w:proofErr w:type="gramStart"/>
+      <w:r>
+        <w:rPr>
+          <w:rFonts w:cstheme="minorHAnsi"/>
+          <w:lang w:val="en-US"/>
+        </w:rPr>
+        <w:t>hash</w:t>
+      </w:r>
+      <w:proofErr w:type="spellEnd"/>
+      <w:r>
+        <w:rPr>
+          <w:rFonts w:cstheme="minorHAnsi"/>
+          <w:lang w:val="en-US"/>
+        </w:rPr>
+        <w:t>(</w:t>
+      </w:r>
+      <w:proofErr w:type="gramEnd"/>
+      <w:r>
+        <w:rPr>
+          <w:rFonts w:cstheme="minorHAnsi"/>
+          <w:lang w:val="en-US"/>
+        </w:rPr>
+        <w:t>): creates a password hash</w:t>
+      </w:r>
+    </w:p>
+    <w:p>
+      <w:pPr>
+        <w:pStyle w:val="ListParagraph"/>
+        <w:numPr>
+          <w:ilvl w:val="1"/>
+          <w:numId w:val="2"/>
+        </w:numPr>
+        <w:rPr>
+          <w:rFonts w:cstheme="minorHAnsi"/>
+          <w:lang w:val="en-US"/>
+        </w:rPr>
+      </w:pPr>
+      <w:proofErr w:type="spellStart"/>
+      <w:r>
+        <w:rPr>
+          <w:rFonts w:cstheme="minorHAnsi"/>
+          <w:lang w:val="en-US"/>
+        </w:rPr>
+        <w:t>password_</w:t>
+      </w:r>
+      <w:proofErr w:type="gramStart"/>
+      <w:r>
+        <w:rPr>
+          <w:rFonts w:cstheme="minorHAnsi"/>
+          <w:lang w:val="en-US"/>
+        </w:rPr>
+        <w:t>verify</w:t>
+      </w:r>
+      <w:proofErr w:type="spellEnd"/>
+      <w:r>
+        <w:rPr>
+          <w:rFonts w:cstheme="minorHAnsi"/>
+          <w:lang w:val="en-US"/>
+        </w:rPr>
+        <w:t>(</w:t>
+      </w:r>
+      <w:proofErr w:type="gramEnd"/>
+      <w:r>
+        <w:rPr>
+          <w:rFonts w:cstheme="minorHAnsi"/>
+          <w:lang w:val="en-US"/>
+        </w:rPr>
+        <w:t>): verifies that a password matches a hash</w:t>
+      </w:r>
+    </w:p>
+    <w:p>
+      <w:pPr>
+        <w:pStyle w:val="ListParagraph"/>
+        <w:numPr>
+          <w:ilvl w:val="0"/>
+          <w:numId w:val="2"/>
+        </w:numPr>
+        <w:rPr>
+          <w:rFonts w:cstheme="minorHAnsi"/>
+          <w:lang w:val="en-US"/>
+        </w:rPr>
+      </w:pPr>
+      <w:r>
+        <w:rPr>
+          <w:rFonts w:cstheme="minorHAnsi"/>
+          <w:lang w:val="en-US"/>
+        </w:rPr>
+        <w:t xml:space="preserve">SQL BLOB Type: Blob is the data type in SQL that helps us store the object in the binary format. Like: images, pdf, doc etc. </w:t>
+      </w:r>
+      <w:r>
+        <w:rPr>
+          <w:rFonts w:cstheme="minorHAnsi"/>
+          <w:lang w:val="en-US"/>
+        </w:rPr>
+        <w:t>Blob datatypes</w:t>
+      </w:r>
+      <w:r>
+        <w:rPr>
+          <w:rFonts w:cstheme="minorHAnsi"/>
+          <w:lang w:val="en-US"/>
+        </w:rPr>
+        <w:t>:</w:t>
+      </w:r>
+    </w:p>
+    <w:p>
+      <w:pPr>
+        <w:pStyle w:val="ListParagraph"/>
+        <w:numPr>
+          <w:ilvl w:val="1"/>
+          <w:numId w:val="2"/>
+        </w:numPr>
+        <w:rPr>
+          <w:rFonts w:cstheme="minorHAnsi"/>
+          <w:lang w:val="en-US"/>
+        </w:rPr>
+      </w:pPr>
+      <w:r>
+        <w:rPr>
+          <w:rFonts w:cstheme="minorHAnsi"/>
+          <w:lang w:val="en-US"/>
+        </w:rPr>
+        <w:t xml:space="preserve">TINYBLOB – </w:t>
+      </w:r>
+      <w:r>
+        <w:rPr>
+          <w:rFonts w:cstheme="minorHAnsi"/>
+          <w:lang w:val="en-US"/>
+        </w:rPr>
+        <w:t>length</w:t>
+      </w:r>
+      <w:r>
+        <w:rPr>
+          <w:rFonts w:cstheme="minorHAnsi"/>
+          <w:lang w:val="en-US"/>
+        </w:rPr>
+        <w:t xml:space="preserve"> + 1 bytes, where length&lt;2^8</w:t>
+      </w:r>
+    </w:p>
+    <w:p>
+      <w:pPr>
+        <w:pStyle w:val="ListParagraph"/>
+        <w:numPr>
+          <w:ilvl w:val="1"/>
+          <w:numId w:val="2"/>
+        </w:numPr>
+        <w:rPr>
+          <w:rFonts w:cstheme="minorHAnsi"/>
+          <w:lang w:val="en-US"/>
+        </w:rPr>
+      </w:pPr>
+      <w:r>
+        <w:rPr>
+          <w:rFonts w:cstheme="minorHAnsi"/>
+          <w:lang w:val="en-US"/>
+        </w:rPr>
+        <w:t>BLOB – length +</w:t>
+      </w:r>
+      <w:r>
+        <w:rPr>
+          <w:rFonts w:cstheme="minorHAnsi"/>
+          <w:lang w:val="en-US"/>
+        </w:rPr>
+        <w:t>2</w:t>
+      </w:r>
+      <w:r>
+        <w:rPr>
+          <w:rFonts w:cstheme="minorHAnsi"/>
+          <w:lang w:val="en-US"/>
+        </w:rPr>
+        <w:t xml:space="preserve"> bytes, where length&lt;2^</w:t>
+      </w:r>
+      <w:r>
+        <w:rPr>
+          <w:rFonts w:cstheme="minorHAnsi"/>
+          <w:lang w:val="en-US"/>
+        </w:rPr>
+        <w:t>16</w:t>
+      </w:r>
+    </w:p>
+    <w:p>
+      <w:pPr>
+        <w:pStyle w:val="ListParagraph"/>
+        <w:numPr>
+          <w:ilvl w:val="1"/>
+          <w:numId w:val="2"/>
+        </w:numPr>
+        <w:rPr>
+          <w:rFonts w:cstheme="minorHAnsi"/>
+          <w:lang w:val="en-US"/>
+        </w:rPr>
+      </w:pPr>
+      <w:r>
+        <w:rPr>
+          <w:rFonts w:cstheme="minorHAnsi"/>
+          <w:lang w:val="en-US"/>
+        </w:rPr>
+        <w:t>MEDIUM</w:t>
+      </w:r>
+      <w:r>
+        <w:rPr>
+          <w:rFonts w:cstheme="minorHAnsi"/>
+          <w:lang w:val="en-US"/>
+        </w:rPr>
+        <w:t xml:space="preserve">BLOB – length + </w:t>
+      </w:r>
+      <w:r>
+        <w:rPr>
+          <w:rFonts w:cstheme="minorHAnsi"/>
+          <w:lang w:val="en-US"/>
+        </w:rPr>
+        <w:t>3</w:t>
+      </w:r>
+      <w:r>
+        <w:rPr>
+          <w:rFonts w:cstheme="minorHAnsi"/>
+          <w:lang w:val="en-US"/>
+        </w:rPr>
+        <w:t xml:space="preserve"> bytes, where length&lt;2^</w:t>
+      </w:r>
+      <w:r>
+        <w:rPr>
+          <w:rFonts w:cstheme="minorHAnsi"/>
+          <w:lang w:val="en-US"/>
+        </w:rPr>
+        <w:t>24</w:t>
+      </w:r>
+    </w:p>
+    <w:p>
+      <w:pPr>
+        <w:pStyle w:val="ListParagraph"/>
+        <w:numPr>
+          <w:ilvl w:val="1"/>
+          <w:numId w:val="2"/>
+        </w:numPr>
+        <w:rPr>
+          <w:rFonts w:cstheme="minorHAnsi"/>
+          <w:lang w:val="en-US"/>
+        </w:rPr>
+      </w:pPr>
+      <w:r>
+        <w:rPr>
+          <w:rFonts w:cstheme="minorHAnsi"/>
+          <w:lang w:val="en-US"/>
+        </w:rPr>
+        <w:t>LONG</w:t>
+      </w:r>
+      <w:r>
+        <w:rPr>
+          <w:rFonts w:cstheme="minorHAnsi"/>
+          <w:lang w:val="en-US"/>
+        </w:rPr>
+        <w:t xml:space="preserve">BLOB – length + </w:t>
+      </w:r>
+      <w:r>
+        <w:rPr>
+          <w:rFonts w:cstheme="minorHAnsi"/>
+          <w:lang w:val="en-US"/>
+        </w:rPr>
+        <w:t>4</w:t>
+      </w:r>
+      <w:r>
+        <w:rPr>
+          <w:rFonts w:cstheme="minorHAnsi"/>
+          <w:lang w:val="en-US"/>
+        </w:rPr>
+        <w:t xml:space="preserve"> bytes, where length&lt;2^</w:t>
+      </w:r>
+      <w:r>
+        <w:rPr>
+          <w:rFonts w:cstheme="minorHAnsi"/>
+          <w:lang w:val="en-US"/>
+        </w:rPr>
+        <w:t>32</w:t>
+      </w:r>
+    </w:p>
+    <w:p>
+      <w:pPr>
+        <w:pStyle w:val="ListParagraph"/>
+        <w:numPr>
+          <w:ilvl w:val="0"/>
+          <w:numId w:val="2"/>
+        </w:numPr>
+        <w:rPr>
+          <w:rFonts w:cstheme="minorHAnsi"/>
+          <w:lang w:val="en-US"/>
+        </w:rPr>
+      </w:pPr>
+      <w:r>
+        <w:rPr>
+          <w:rFonts w:cstheme="minorHAnsi"/>
+          <w:lang w:val="en-US"/>
+        </w:rPr>
+        <w:t>HTTP vs HTTPS</w:t>
+      </w:r>
+    </w:p>
+    <w:p>
+      <w:pPr>
+        <w:pStyle w:val="ListParagraph"/>
+        <w:numPr>
+          <w:ilvl w:val="1"/>
+          <w:numId w:val="2"/>
+        </w:numPr>
+        <w:rPr>
+          <w:rFonts w:cstheme="minorHAnsi"/>
+          <w:lang w:val="en-US"/>
+        </w:rPr>
+      </w:pPr>
+      <w:r>
+        <w:rPr>
+          <w:rFonts w:cstheme="minorHAnsi"/>
+          <w:color w:val="000000"/>
+          <w:lang w:val="en-GB"/>
+        </w:rPr>
+        <w:t>HTTP stands for Hypertext Transfer Protocol.</w:t>
+      </w:r>
+      <w:r>
+        <w:rPr>
+          <w:rFonts w:cstheme="minorHAnsi"/>
+          <w:color w:val="000000"/>
+          <w:lang w:val="en-GB"/>
+        </w:rPr>
+        <w:t xml:space="preserve"> </w:t>
+      </w:r>
+      <w:r>
+        <w:rPr>
+          <w:rFonts w:cstheme="minorHAnsi"/>
+          <w:color w:val="000000"/>
+          <w:lang w:val="en-GB"/>
+        </w:rPr>
+        <w:t>HTTP stands for Hypertext Transfer Protocol.</w:t>
+      </w:r>
     </w:p>
     <w:sectPr>
       <w:pgSz w:w="11906" w:h="16838"/>

</xml_diff>